<commit_message>
fix filter and order
</commit_message>
<xml_diff>
--- a/Documentation.docx
+++ b/Documentation.docx
@@ -355,11 +355,12 @@
         <w:rPr>
           <w:noProof/>
         </w:rPr>
+        <w:lastRenderedPageBreak/>
         <w:drawing>
-          <wp:inline distT="0" distB="0" distL="0" distR="0" wp14:anchorId="18999E89" wp14:editId="00814753">
-            <wp:extent cx="3067050" cy="3581400"/>
+          <wp:inline distT="0" distB="0" distL="0" distR="0" wp14:anchorId="666332E6" wp14:editId="734BF340">
+            <wp:extent cx="3257550" cy="5295900"/>
             <wp:effectExtent l="0" t="0" r="0" b="0"/>
-            <wp:docPr id="3" name="Imagen 3"/>
+            <wp:docPr id="15" name="Imagen 15"/>
             <wp:cNvGraphicFramePr>
               <a:graphicFrameLocks xmlns:a="http://schemas.openxmlformats.org/drawingml/2006/main" noChangeAspect="1"/>
             </wp:cNvGraphicFramePr>
@@ -379,7 +380,7 @@
                   <pic:spPr>
                     <a:xfrm>
                       <a:off x="0" y="0"/>
-                      <a:ext cx="3067050" cy="3581400"/>
+                      <a:ext cx="3257550" cy="5295900"/>
                     </a:xfrm>
                     <a:prstGeom prst="rect">
                       <a:avLst/>
@@ -457,7 +458,6 @@
           <w:szCs w:val="24"/>
           <w:lang w:val="en"/>
         </w:rPr>
-        <w:lastRenderedPageBreak/>
         <w:t>I have 2 modules (house, students): house has a variable house and a list of students and the module students has all the variables that are needed from the students that are shown in the table</w:t>
       </w:r>
     </w:p>
@@ -472,6 +472,7 @@
         <w:spacing w:line="276" w:lineRule="auto"/>
         <w:jc w:val="both"/>
         <w:rPr>
+          <w:rStyle w:val="y2iqfc"/>
           <w:rFonts w:ascii="Times New Roman" w:hAnsi="Times New Roman" w:cs="Times New Roman"/>
           <w:color w:val="202124"/>
           <w:sz w:val="24"/>
@@ -511,13 +512,58 @@
           <w:szCs w:val="24"/>
           <w:lang w:val="en"/>
         </w:rPr>
-        <w:t xml:space="preserve"> and in the routes I address the pages</w:t>
-      </w:r>
-      <w:r>
-        <w:rPr>
-          <w:rStyle w:val="y2iqfc"/>
-          <w:rFonts w:ascii="Times New Roman" w:hAnsi="Times New Roman" w:cs="Times New Roman"/>
-          <w:color w:val="202124"/>
+        <w:t xml:space="preserve"> and in the routes I address the pages.</w:t>
+      </w:r>
+    </w:p>
+    <w:p>
+      <w:pPr>
+        <w:pStyle w:val="Prrafodelista"/>
+        <w:numPr>
+          <w:ilvl w:val="0"/>
+          <w:numId w:val="3"/>
+        </w:numPr>
+        <w:shd w:val="clear" w:color="auto" w:fill="FFFFFF" w:themeFill="background1"/>
+        <w:tabs>
+          <w:tab w:val="left" w:pos="916"/>
+          <w:tab w:val="left" w:pos="1832"/>
+          <w:tab w:val="left" w:pos="2748"/>
+          <w:tab w:val="left" w:pos="3664"/>
+          <w:tab w:val="left" w:pos="4580"/>
+          <w:tab w:val="left" w:pos="5496"/>
+          <w:tab w:val="left" w:pos="6412"/>
+          <w:tab w:val="left" w:pos="7328"/>
+          <w:tab w:val="left" w:pos="8244"/>
+          <w:tab w:val="left" w:pos="9160"/>
+          <w:tab w:val="left" w:pos="10076"/>
+          <w:tab w:val="left" w:pos="10992"/>
+          <w:tab w:val="left" w:pos="11908"/>
+          <w:tab w:val="left" w:pos="12824"/>
+          <w:tab w:val="left" w:pos="13740"/>
+          <w:tab w:val="left" w:pos="14656"/>
+        </w:tabs>
+        <w:spacing w:after="0" w:line="540" w:lineRule="atLeast"/>
+        <w:jc w:val="both"/>
+        <w:rPr>
+          <w:rFonts w:ascii="Times New Roman" w:eastAsia="Times New Roman" w:hAnsi="Times New Roman" w:cs="Times New Roman"/>
+          <w:color w:val="000000" w:themeColor="text1"/>
+          <w:sz w:val="24"/>
+          <w:szCs w:val="24"/>
+        </w:rPr>
+      </w:pPr>
+      <w:r>
+        <w:rPr>
+          <w:rFonts w:ascii="Times New Roman" w:eastAsia="Times New Roman" w:hAnsi="Times New Roman" w:cs="Times New Roman"/>
+          <w:color w:val="000000" w:themeColor="text1"/>
+          <w:sz w:val="24"/>
+          <w:szCs w:val="24"/>
+          <w:lang w:val="en"/>
+        </w:rPr>
+        <w:t>I have a logic of pipes to be able to filter the information in the search engine</w:t>
+      </w:r>
+      <w:r>
+        <w:rPr>
+          <w:rFonts w:ascii="Times New Roman" w:eastAsia="Times New Roman" w:hAnsi="Times New Roman" w:cs="Times New Roman"/>
+          <w:color w:val="000000" w:themeColor="text1"/>
           <w:sz w:val="24"/>
           <w:szCs w:val="24"/>
           <w:lang w:val="en"/>
@@ -527,25 +573,87 @@
     </w:p>
     <w:p>
       <w:pPr>
+        <w:pStyle w:val="Prrafodelista"/>
+        <w:shd w:val="clear" w:color="auto" w:fill="FFFFFF" w:themeFill="background1"/>
+        <w:tabs>
+          <w:tab w:val="left" w:pos="916"/>
+          <w:tab w:val="left" w:pos="1832"/>
+          <w:tab w:val="left" w:pos="2748"/>
+          <w:tab w:val="left" w:pos="3664"/>
+          <w:tab w:val="left" w:pos="4580"/>
+          <w:tab w:val="left" w:pos="5496"/>
+          <w:tab w:val="left" w:pos="6412"/>
+          <w:tab w:val="left" w:pos="7328"/>
+          <w:tab w:val="left" w:pos="8244"/>
+          <w:tab w:val="left" w:pos="9160"/>
+          <w:tab w:val="left" w:pos="10076"/>
+          <w:tab w:val="left" w:pos="10992"/>
+          <w:tab w:val="left" w:pos="11908"/>
+          <w:tab w:val="left" w:pos="12824"/>
+          <w:tab w:val="left" w:pos="13740"/>
+          <w:tab w:val="left" w:pos="14656"/>
+        </w:tabs>
+        <w:spacing w:after="0" w:line="540" w:lineRule="atLeast"/>
+        <w:ind w:left="1440"/>
+        <w:jc w:val="both"/>
+        <w:rPr>
+          <w:rFonts w:ascii="Times New Roman" w:eastAsia="Times New Roman" w:hAnsi="Times New Roman" w:cs="Times New Roman"/>
+          <w:color w:val="000000" w:themeColor="text1"/>
+          <w:sz w:val="24"/>
+          <w:szCs w:val="24"/>
+        </w:rPr>
+      </w:pPr>
+    </w:p>
+    <w:p>
+      <w:pPr>
+        <w:pStyle w:val="Prrafodelista"/>
+        <w:shd w:val="clear" w:color="auto" w:fill="FFFFFF" w:themeFill="background1"/>
+        <w:tabs>
+          <w:tab w:val="left" w:pos="916"/>
+          <w:tab w:val="left" w:pos="1832"/>
+          <w:tab w:val="left" w:pos="2748"/>
+          <w:tab w:val="left" w:pos="3664"/>
+          <w:tab w:val="left" w:pos="4580"/>
+          <w:tab w:val="left" w:pos="5496"/>
+          <w:tab w:val="left" w:pos="6412"/>
+          <w:tab w:val="left" w:pos="7328"/>
+          <w:tab w:val="left" w:pos="8244"/>
+          <w:tab w:val="left" w:pos="9160"/>
+          <w:tab w:val="left" w:pos="10076"/>
+          <w:tab w:val="left" w:pos="10992"/>
+          <w:tab w:val="left" w:pos="11908"/>
+          <w:tab w:val="left" w:pos="12824"/>
+          <w:tab w:val="left" w:pos="13740"/>
+          <w:tab w:val="left" w:pos="14656"/>
+        </w:tabs>
+        <w:spacing w:after="0" w:line="540" w:lineRule="atLeast"/>
+        <w:ind w:left="1440"/>
+        <w:jc w:val="both"/>
+        <w:rPr>
+          <w:rFonts w:ascii="Times New Roman" w:eastAsia="Times New Roman" w:hAnsi="Times New Roman" w:cs="Times New Roman"/>
+          <w:color w:val="000000" w:themeColor="text1"/>
+          <w:sz w:val="24"/>
+          <w:szCs w:val="24"/>
+        </w:rPr>
+      </w:pPr>
+    </w:p>
+    <w:p>
+      <w:pPr>
         <w:pStyle w:val="HTMLconformatoprevio"/>
         <w:shd w:val="clear" w:color="auto" w:fill="F8F9FA"/>
         <w:spacing w:line="540" w:lineRule="atLeast"/>
-        <w:ind w:left="1440"/>
         <w:jc w:val="center"/>
         <w:rPr>
-          <w:rFonts w:ascii="Times New Roman" w:hAnsi="Times New Roman" w:cs="Times New Roman"/>
+          <w:rStyle w:val="y2iqfc"/>
+          <w:rFonts w:ascii="Times New Roman" w:hAnsi="Times New Roman" w:cs="Times New Roman"/>
+          <w:b/>
           <w:color w:val="202124"/>
           <w:sz w:val="42"/>
           <w:szCs w:val="42"/>
-        </w:rPr>
-      </w:pPr>
-    </w:p>
-    <w:p>
-      <w:pPr>
-        <w:pStyle w:val="HTMLconformatoprevio"/>
-        <w:shd w:val="clear" w:color="auto" w:fill="F8F9FA"/>
-        <w:spacing w:line="540" w:lineRule="atLeast"/>
-        <w:jc w:val="center"/>
+          <w:lang w:val="en"/>
+        </w:rPr>
+      </w:pPr>
+      <w:r>
         <w:rPr>
           <w:rStyle w:val="y2iqfc"/>
           <w:rFonts w:ascii="Times New Roman" w:hAnsi="Times New Roman" w:cs="Times New Roman"/>
@@ -555,17 +663,7 @@
           <w:szCs w:val="42"/>
           <w:lang w:val="en"/>
         </w:rPr>
-      </w:pPr>
-      <w:r>
-        <w:rPr>
-          <w:rStyle w:val="y2iqfc"/>
-          <w:rFonts w:ascii="Times New Roman" w:hAnsi="Times New Roman" w:cs="Times New Roman"/>
-          <w:b/>
-          <w:color w:val="202124"/>
-          <w:sz w:val="42"/>
-          <w:szCs w:val="42"/>
-          <w:lang w:val="en"/>
-        </w:rPr>
+        <w:lastRenderedPageBreak/>
         <w:t>User manual</w:t>
       </w:r>
       <w:r>
@@ -907,18 +1005,7 @@
           <w:szCs w:val="24"/>
           <w:lang w:val="en"/>
         </w:rPr>
-        <w:t xml:space="preserve"> list button</w:t>
-      </w:r>
-      <w:r>
-        <w:rPr>
-          <w:rStyle w:val="y2iqfc"/>
-          <w:rFonts w:ascii="Times New Roman" w:hAnsi="Times New Roman" w:cs="Times New Roman"/>
-          <w:color w:val="202124"/>
-          <w:sz w:val="24"/>
-          <w:szCs w:val="24"/>
-          <w:lang w:val="en"/>
-        </w:rPr>
-        <w:t>.</w:t>
+        <w:t xml:space="preserve"> list button.</w:t>
       </w:r>
     </w:p>
     <w:p>
@@ -939,17 +1026,13 @@
       </w:pPr>
       <w:r>
         <w:rPr>
-          <w:rFonts w:ascii="Times New Roman" w:hAnsi="Times New Roman" w:cs="Times New Roman"/>
-          <w:color w:val="202124"/>
-          <w:sz w:val="24"/>
-          <w:szCs w:val="24"/>
-        </w:rPr>
-        <w:lastRenderedPageBreak/>
+          <w:noProof/>
+        </w:rPr>
         <w:drawing>
-          <wp:inline distT="0" distB="0" distL="0" distR="0" wp14:anchorId="157C96D7" wp14:editId="5F5A10B0">
-            <wp:extent cx="5612130" cy="3430270"/>
-            <wp:effectExtent l="0" t="0" r="7620" b="0"/>
-            <wp:docPr id="8" name="Imagen 8"/>
+          <wp:inline distT="0" distB="0" distL="0" distR="0" wp14:anchorId="2A5FB67F" wp14:editId="1240EC97">
+            <wp:extent cx="5612130" cy="2454275"/>
+            <wp:effectExtent l="0" t="0" r="7620" b="3175"/>
+            <wp:docPr id="14" name="Imagen 14"/>
             <wp:cNvGraphicFramePr>
               <a:graphicFrameLocks xmlns:a="http://schemas.openxmlformats.org/drawingml/2006/main" noChangeAspect="1"/>
             </wp:cNvGraphicFramePr>
@@ -969,7 +1052,7 @@
                   <pic:spPr>
                     <a:xfrm>
                       <a:off x="0" y="0"/>
-                      <a:ext cx="5612130" cy="3430270"/>
+                      <a:ext cx="5612130" cy="2454275"/>
                     </a:xfrm>
                     <a:prstGeom prst="rect">
                       <a:avLst/>
@@ -1086,11 +1169,12 @@
         <w:rPr>
           <w:noProof/>
         </w:rPr>
+        <w:lastRenderedPageBreak/>
         <w:drawing>
-          <wp:inline distT="0" distB="0" distL="0" distR="0" wp14:anchorId="601D1336" wp14:editId="527B8E83">
-            <wp:extent cx="5612130" cy="2293620"/>
-            <wp:effectExtent l="0" t="0" r="7620" b="0"/>
-            <wp:docPr id="9" name="Imagen 9"/>
+          <wp:inline distT="0" distB="0" distL="0" distR="0" wp14:anchorId="4F066543" wp14:editId="40866EAE">
+            <wp:extent cx="5612130" cy="2967990"/>
+            <wp:effectExtent l="0" t="0" r="7620" b="3810"/>
+            <wp:docPr id="3" name="Imagen 3"/>
             <wp:cNvGraphicFramePr>
               <a:graphicFrameLocks xmlns:a="http://schemas.openxmlformats.org/drawingml/2006/main" noChangeAspect="1"/>
             </wp:cNvGraphicFramePr>
@@ -1110,7 +1194,7 @@
                   <pic:spPr>
                     <a:xfrm>
                       <a:off x="0" y="0"/>
-                      <a:ext cx="5612130" cy="2293620"/>
+                      <a:ext cx="5612130" cy="2967990"/>
                     </a:xfrm>
                     <a:prstGeom prst="rect">
                       <a:avLst/>
@@ -1125,524 +1209,12 @@
     </w:p>
     <w:p>
       <w:pPr>
-        <w:pStyle w:val="HTMLconformatoprevio"/>
+        <w:pStyle w:val="Prrafodelista"/>
         <w:numPr>
           <w:ilvl w:val="0"/>
           <w:numId w:val="9"/>
         </w:numPr>
-        <w:shd w:val="clear" w:color="auto" w:fill="F8F9FA"/>
-        <w:spacing w:line="540" w:lineRule="atLeast"/>
-        <w:rPr>
-          <w:rStyle w:val="y2iqfc"/>
-          <w:rFonts w:ascii="Times New Roman" w:hAnsi="Times New Roman" w:cs="Times New Roman"/>
-          <w:color w:val="202124"/>
-          <w:sz w:val="24"/>
-          <w:szCs w:val="24"/>
-        </w:rPr>
-      </w:pPr>
-      <w:r>
-        <w:rPr>
-          <w:rStyle w:val="y2iqfc"/>
-          <w:rFonts w:ascii="Times New Roman" w:hAnsi="Times New Roman" w:cs="Times New Roman"/>
-          <w:color w:val="202124"/>
-          <w:sz w:val="24"/>
-          <w:szCs w:val="24"/>
-          <w:lang w:val="en"/>
-        </w:rPr>
-        <w:t>to organize it by name we click on the name part</w:t>
-      </w:r>
-      <w:r>
-        <w:rPr>
-          <w:rStyle w:val="y2iqfc"/>
-          <w:rFonts w:ascii="Times New Roman" w:hAnsi="Times New Roman" w:cs="Times New Roman"/>
-          <w:color w:val="202124"/>
-          <w:sz w:val="24"/>
-          <w:szCs w:val="24"/>
-          <w:lang w:val="en"/>
-        </w:rPr>
-        <w:t>.</w:t>
-      </w:r>
-    </w:p>
-    <w:p>
-      <w:pPr>
-        <w:pStyle w:val="HTMLconformatoprevio"/>
-        <w:shd w:val="clear" w:color="auto" w:fill="F8F9FA"/>
-        <w:spacing w:line="540" w:lineRule="atLeast"/>
-        <w:ind w:left="1440"/>
-        <w:rPr>
-          <w:rStyle w:val="y2iqfc"/>
-          <w:rFonts w:ascii="Times New Roman" w:hAnsi="Times New Roman" w:cs="Times New Roman"/>
-          <w:color w:val="202124"/>
-          <w:sz w:val="24"/>
-          <w:szCs w:val="24"/>
-        </w:rPr>
-      </w:pPr>
-    </w:p>
-    <w:p>
-      <w:pPr>
-        <w:pStyle w:val="HTMLconformatoprevio"/>
-        <w:numPr>
-          <w:ilvl w:val="0"/>
-          <w:numId w:val="7"/>
-        </w:numPr>
-        <w:shd w:val="clear" w:color="auto" w:fill="F8F9FA"/>
-        <w:spacing w:line="540" w:lineRule="atLeast"/>
-        <w:rPr>
-          <w:rFonts w:ascii="Times New Roman" w:hAnsi="Times New Roman" w:cs="Times New Roman"/>
-          <w:color w:val="202124"/>
-          <w:sz w:val="24"/>
-          <w:szCs w:val="24"/>
-        </w:rPr>
-      </w:pPr>
-      <w:r>
-        <w:rPr>
-          <w:noProof/>
-        </w:rPr>
-        <w:lastRenderedPageBreak/>
-        <w:drawing>
-          <wp:inline distT="0" distB="0" distL="0" distR="0" wp14:anchorId="024BF9B8" wp14:editId="41A99504">
-            <wp:extent cx="5612130" cy="975995"/>
-            <wp:effectExtent l="0" t="0" r="7620" b="0"/>
-            <wp:docPr id="10" name="Imagen 10"/>
-            <wp:cNvGraphicFramePr>
-              <a:graphicFrameLocks xmlns:a="http://schemas.openxmlformats.org/drawingml/2006/main" noChangeAspect="1"/>
-            </wp:cNvGraphicFramePr>
-            <a:graphic xmlns:a="http://schemas.openxmlformats.org/drawingml/2006/main">
-              <a:graphicData uri="http://schemas.openxmlformats.org/drawingml/2006/picture">
-                <pic:pic xmlns:pic="http://schemas.openxmlformats.org/drawingml/2006/picture">
-                  <pic:nvPicPr>
-                    <pic:cNvPr id="1" name=""/>
-                    <pic:cNvPicPr/>
-                  </pic:nvPicPr>
-                  <pic:blipFill>
-                    <a:blip r:embed="rId12"/>
-                    <a:stretch>
-                      <a:fillRect/>
-                    </a:stretch>
-                  </pic:blipFill>
-                  <pic:spPr>
-                    <a:xfrm>
-                      <a:off x="0" y="0"/>
-                      <a:ext cx="5612130" cy="975995"/>
-                    </a:xfrm>
-                    <a:prstGeom prst="rect">
-                      <a:avLst/>
-                    </a:prstGeom>
-                  </pic:spPr>
-                </pic:pic>
-              </a:graphicData>
-            </a:graphic>
-          </wp:inline>
-        </w:drawing>
-      </w:r>
-    </w:p>
-    <w:p>
-      <w:pPr>
-        <w:pStyle w:val="HTMLconformatoprevio"/>
-        <w:numPr>
-          <w:ilvl w:val="0"/>
-          <w:numId w:val="9"/>
-        </w:numPr>
-        <w:shd w:val="clear" w:color="auto" w:fill="F8F9FA"/>
-        <w:spacing w:line="276" w:lineRule="auto"/>
-        <w:jc w:val="both"/>
-        <w:rPr>
-          <w:rFonts w:ascii="Times New Roman" w:hAnsi="Times New Roman" w:cs="Times New Roman"/>
-          <w:color w:val="202124"/>
-          <w:sz w:val="24"/>
-          <w:szCs w:val="24"/>
-        </w:rPr>
-      </w:pPr>
-      <w:r>
-        <w:rPr>
-          <w:rStyle w:val="y2iqfc"/>
-          <w:rFonts w:ascii="Times New Roman" w:hAnsi="Times New Roman" w:cs="Times New Roman"/>
-          <w:color w:val="202124"/>
-          <w:sz w:val="24"/>
-          <w:szCs w:val="24"/>
-          <w:lang w:val="en"/>
-        </w:rPr>
-        <w:t>for the pagination we go to the bottom part and we can change how many students we want to be listed on the page and to change the page in the table</w:t>
-      </w:r>
-    </w:p>
-    <w:p>
-      <w:pPr>
-        <w:pStyle w:val="HTMLconformatoprevio"/>
-        <w:numPr>
-          <w:ilvl w:val="0"/>
-          <w:numId w:val="7"/>
-        </w:numPr>
-        <w:shd w:val="clear" w:color="auto" w:fill="F8F9FA"/>
-        <w:spacing w:line="540" w:lineRule="atLeast"/>
-        <w:rPr>
-          <w:rFonts w:ascii="Times New Roman" w:hAnsi="Times New Roman" w:cs="Times New Roman"/>
-          <w:color w:val="202124"/>
-          <w:sz w:val="24"/>
-          <w:szCs w:val="24"/>
-        </w:rPr>
-      </w:pPr>
-      <w:r>
-        <w:rPr>
-          <w:noProof/>
-        </w:rPr>
-        <w:drawing>
-          <wp:inline distT="0" distB="0" distL="0" distR="0" wp14:anchorId="200B9A66" wp14:editId="7C38DD94">
-            <wp:extent cx="5612130" cy="1522730"/>
-            <wp:effectExtent l="0" t="0" r="7620" b="1270"/>
-            <wp:docPr id="11" name="Imagen 11"/>
-            <wp:cNvGraphicFramePr>
-              <a:graphicFrameLocks xmlns:a="http://schemas.openxmlformats.org/drawingml/2006/main" noChangeAspect="1"/>
-            </wp:cNvGraphicFramePr>
-            <a:graphic xmlns:a="http://schemas.openxmlformats.org/drawingml/2006/main">
-              <a:graphicData uri="http://schemas.openxmlformats.org/drawingml/2006/picture">
-                <pic:pic xmlns:pic="http://schemas.openxmlformats.org/drawingml/2006/picture">
-                  <pic:nvPicPr>
-                    <pic:cNvPr id="1" name=""/>
-                    <pic:cNvPicPr/>
-                  </pic:nvPicPr>
-                  <pic:blipFill>
-                    <a:blip r:embed="rId13"/>
-                    <a:stretch>
-                      <a:fillRect/>
-                    </a:stretch>
-                  </pic:blipFill>
-                  <pic:spPr>
-                    <a:xfrm>
-                      <a:off x="0" y="0"/>
-                      <a:ext cx="5612130" cy="1522730"/>
-                    </a:xfrm>
-                    <a:prstGeom prst="rect">
-                      <a:avLst/>
-                    </a:prstGeom>
-                  </pic:spPr>
-                </pic:pic>
-              </a:graphicData>
-            </a:graphic>
-          </wp:inline>
-        </w:drawing>
-      </w:r>
-    </w:p>
-    <w:p>
-      <w:pPr>
-        <w:pStyle w:val="HTMLconformatoprevio"/>
-        <w:shd w:val="clear" w:color="auto" w:fill="F8F9FA"/>
-        <w:spacing w:line="540" w:lineRule="atLeast"/>
-        <w:ind w:left="720"/>
-        <w:rPr>
-          <w:rFonts w:ascii="Times New Roman" w:hAnsi="Times New Roman" w:cs="Times New Roman"/>
-          <w:color w:val="202124"/>
-          <w:sz w:val="24"/>
-          <w:szCs w:val="24"/>
-        </w:rPr>
-      </w:pPr>
-      <w:r>
-        <w:rPr>
-          <w:noProof/>
-        </w:rPr>
-        <w:drawing>
-          <wp:inline distT="0" distB="0" distL="0" distR="0" wp14:anchorId="01DC7C6E" wp14:editId="44F70EBB">
-            <wp:extent cx="5612130" cy="2679065"/>
-            <wp:effectExtent l="0" t="0" r="7620" b="6985"/>
-            <wp:docPr id="12" name="Imagen 12"/>
-            <wp:cNvGraphicFramePr>
-              <a:graphicFrameLocks xmlns:a="http://schemas.openxmlformats.org/drawingml/2006/main" noChangeAspect="1"/>
-            </wp:cNvGraphicFramePr>
-            <a:graphic xmlns:a="http://schemas.openxmlformats.org/drawingml/2006/main">
-              <a:graphicData uri="http://schemas.openxmlformats.org/drawingml/2006/picture">
-                <pic:pic xmlns:pic="http://schemas.openxmlformats.org/drawingml/2006/picture">
-                  <pic:nvPicPr>
-                    <pic:cNvPr id="1" name=""/>
-                    <pic:cNvPicPr/>
-                  </pic:nvPicPr>
-                  <pic:blipFill>
-                    <a:blip r:embed="rId14"/>
-                    <a:stretch>
-                      <a:fillRect/>
-                    </a:stretch>
-                  </pic:blipFill>
-                  <pic:spPr>
-                    <a:xfrm>
-                      <a:off x="0" y="0"/>
-                      <a:ext cx="5612130" cy="2679065"/>
-                    </a:xfrm>
-                    <a:prstGeom prst="rect">
-                      <a:avLst/>
-                    </a:prstGeom>
-                  </pic:spPr>
-                </pic:pic>
-              </a:graphicData>
-            </a:graphic>
-          </wp:inline>
-        </w:drawing>
-      </w:r>
-    </w:p>
-    <w:p>
-      <w:pPr>
-        <w:pStyle w:val="HTMLconformatoprevio"/>
-        <w:numPr>
-          <w:ilvl w:val="0"/>
-          <w:numId w:val="9"/>
-        </w:numPr>
-        <w:shd w:val="clear" w:color="auto" w:fill="F8F9FA"/>
-        <w:spacing w:line="276" w:lineRule="auto"/>
-        <w:jc w:val="both"/>
-        <w:rPr>
-          <w:rStyle w:val="y2iqfc"/>
-          <w:rFonts w:ascii="Times New Roman" w:hAnsi="Times New Roman" w:cs="Times New Roman"/>
-          <w:color w:val="202124"/>
-          <w:sz w:val="24"/>
-          <w:szCs w:val="24"/>
-        </w:rPr>
-      </w:pPr>
-      <w:r>
-        <w:rPr>
-          <w:rStyle w:val="y2iqfc"/>
-          <w:rFonts w:ascii="Times New Roman" w:hAnsi="Times New Roman" w:cs="Times New Roman"/>
-          <w:color w:val="202124"/>
-          <w:sz w:val="24"/>
-          <w:szCs w:val="24"/>
-          <w:lang w:val="en"/>
-        </w:rPr>
-        <w:t>The user is at the facility of filtering the names that he sees fit and the table will respond with the matches found.</w:t>
-      </w:r>
-    </w:p>
-    <w:p>
-      <w:pPr>
-        <w:pStyle w:val="HTMLconformatoprevio"/>
-        <w:shd w:val="clear" w:color="auto" w:fill="F8F9FA"/>
-        <w:spacing w:line="276" w:lineRule="auto"/>
-        <w:jc w:val="both"/>
-        <w:rPr>
-          <w:rStyle w:val="y2iqfc"/>
-          <w:rFonts w:ascii="Times New Roman" w:hAnsi="Times New Roman" w:cs="Times New Roman"/>
-          <w:color w:val="202124"/>
-          <w:sz w:val="24"/>
-          <w:szCs w:val="24"/>
-          <w:lang w:val="en"/>
-        </w:rPr>
-      </w:pPr>
-    </w:p>
-    <w:p>
-      <w:pPr>
-        <w:pStyle w:val="HTMLconformatoprevio"/>
-        <w:shd w:val="clear" w:color="auto" w:fill="F8F9FA"/>
-        <w:spacing w:line="540" w:lineRule="atLeast"/>
-        <w:jc w:val="center"/>
-        <w:rPr>
-          <w:rStyle w:val="y2iqfc"/>
-          <w:rFonts w:ascii="Times New Roman" w:hAnsi="Times New Roman" w:cs="Times New Roman"/>
-          <w:color w:val="202124"/>
-          <w:sz w:val="42"/>
-          <w:szCs w:val="42"/>
-          <w:lang w:val="en"/>
-        </w:rPr>
-      </w:pPr>
-      <w:r>
-        <w:rPr>
-          <w:rStyle w:val="y2iqfc"/>
-          <w:rFonts w:ascii="Times New Roman" w:hAnsi="Times New Roman" w:cs="Times New Roman"/>
-          <w:color w:val="202124"/>
-          <w:sz w:val="42"/>
-          <w:szCs w:val="42"/>
-          <w:lang w:val="en"/>
-        </w:rPr>
-        <w:t>T</w:t>
-      </w:r>
-      <w:r>
-        <w:rPr>
-          <w:rStyle w:val="y2iqfc"/>
-          <w:rFonts w:ascii="Times New Roman" w:hAnsi="Times New Roman" w:cs="Times New Roman"/>
-          <w:color w:val="202124"/>
-          <w:sz w:val="42"/>
-          <w:szCs w:val="42"/>
-          <w:lang w:val="en"/>
-        </w:rPr>
-        <w:t>echnologies not applied</w:t>
-      </w:r>
-      <w:r>
-        <w:rPr>
-          <w:rStyle w:val="y2iqfc"/>
-          <w:rFonts w:ascii="Times New Roman" w:hAnsi="Times New Roman" w:cs="Times New Roman"/>
-          <w:color w:val="202124"/>
-          <w:sz w:val="42"/>
-          <w:szCs w:val="42"/>
-          <w:lang w:val="en"/>
-        </w:rPr>
-        <w:t>.</w:t>
-      </w:r>
-    </w:p>
-    <w:p>
-      <w:pPr>
-        <w:pStyle w:val="HTMLconformatoprevio"/>
-        <w:numPr>
-          <w:ilvl w:val="0"/>
-          <w:numId w:val="9"/>
-        </w:numPr>
-        <w:shd w:val="clear" w:color="auto" w:fill="F8F9FA"/>
-        <w:spacing w:line="540" w:lineRule="atLeast"/>
-        <w:jc w:val="both"/>
-        <w:rPr>
-          <w:rFonts w:ascii="Times New Roman" w:hAnsi="Times New Roman" w:cs="Times New Roman"/>
-          <w:color w:val="202124"/>
-          <w:sz w:val="24"/>
-          <w:szCs w:val="24"/>
-        </w:rPr>
-      </w:pPr>
-      <w:r>
-        <w:rPr>
-          <w:rStyle w:val="y2iqfc"/>
-          <w:rFonts w:ascii="Times New Roman" w:hAnsi="Times New Roman" w:cs="Times New Roman"/>
-          <w:color w:val="202124"/>
-          <w:sz w:val="24"/>
-          <w:szCs w:val="24"/>
-          <w:lang w:val="en"/>
-        </w:rPr>
-        <w:t xml:space="preserve">SASS </w:t>
-      </w:r>
-      <w:r>
-        <w:rPr>
-          <w:rStyle w:val="y2iqfc"/>
-          <w:rFonts w:ascii="Times New Roman" w:hAnsi="Times New Roman" w:cs="Times New Roman"/>
-          <w:color w:val="202124"/>
-          <w:sz w:val="24"/>
-          <w:szCs w:val="24"/>
-          <w:lang w:val="en"/>
-        </w:rPr>
-        <w:sym w:font="Wingdings" w:char="F0E0"/>
-      </w:r>
-      <w:r>
-        <w:rPr>
-          <w:rStyle w:val="y2iqfc"/>
-          <w:rFonts w:ascii="Times New Roman" w:hAnsi="Times New Roman" w:cs="Times New Roman"/>
-          <w:color w:val="202124"/>
-          <w:sz w:val="24"/>
-          <w:szCs w:val="24"/>
-          <w:lang w:val="en"/>
-        </w:rPr>
-        <w:t xml:space="preserve"> </w:t>
-      </w:r>
-      <w:r>
-        <w:rPr>
-          <w:rStyle w:val="y2iqfc"/>
-          <w:rFonts w:ascii="Times New Roman" w:hAnsi="Times New Roman" w:cs="Times New Roman"/>
-          <w:color w:val="202124"/>
-          <w:sz w:val="24"/>
-          <w:szCs w:val="24"/>
-          <w:lang w:val="en"/>
-        </w:rPr>
-        <w:t>I had no knowledge</w:t>
-      </w:r>
-    </w:p>
-    <w:p>
-      <w:pPr>
-        <w:pStyle w:val="HTMLconformatoprevio"/>
-        <w:shd w:val="clear" w:color="auto" w:fill="F8F9FA"/>
-        <w:spacing w:line="540" w:lineRule="atLeast"/>
-        <w:jc w:val="both"/>
-        <w:rPr>
-          <w:rFonts w:ascii="Times New Roman" w:hAnsi="Times New Roman" w:cs="Times New Roman"/>
-          <w:color w:val="202124"/>
-          <w:sz w:val="42"/>
-          <w:szCs w:val="42"/>
-        </w:rPr>
-      </w:pPr>
-    </w:p>
-    <w:p>
-      <w:pPr>
-        <w:pStyle w:val="HTMLconformatoprevio"/>
-        <w:shd w:val="clear" w:color="auto" w:fill="F8F9FA"/>
-        <w:spacing w:line="276" w:lineRule="auto"/>
-        <w:jc w:val="center"/>
-        <w:rPr>
-          <w:rFonts w:ascii="Times New Roman" w:hAnsi="Times New Roman" w:cs="Times New Roman"/>
-          <w:color w:val="202124"/>
-          <w:sz w:val="24"/>
-          <w:szCs w:val="24"/>
-        </w:rPr>
-      </w:pPr>
-      <w:bookmarkStart w:id="0" w:name="_GoBack"/>
-      <w:bookmarkEnd w:id="0"/>
-    </w:p>
-    <w:p>
-      <w:pPr>
-        <w:pStyle w:val="HTMLconformatoprevio"/>
-        <w:shd w:val="clear" w:color="auto" w:fill="F8F9FA"/>
-        <w:spacing w:line="540" w:lineRule="atLeast"/>
-        <w:ind w:left="1440"/>
-        <w:jc w:val="center"/>
-        <w:rPr>
-          <w:rFonts w:ascii="Times New Roman" w:hAnsi="Times New Roman" w:cs="Times New Roman"/>
-          <w:color w:val="202124"/>
-          <w:sz w:val="24"/>
-          <w:szCs w:val="24"/>
-        </w:rPr>
-      </w:pPr>
-    </w:p>
-    <w:p>
-      <w:pPr>
-        <w:pStyle w:val="HTMLconformatoprevio"/>
-        <w:shd w:val="clear" w:color="auto" w:fill="F8F9FA"/>
-        <w:spacing w:line="540" w:lineRule="atLeast"/>
-        <w:ind w:left="1440"/>
-        <w:rPr>
-          <w:rFonts w:ascii="Times New Roman" w:hAnsi="Times New Roman" w:cs="Times New Roman"/>
-          <w:color w:val="202124"/>
-          <w:sz w:val="24"/>
-          <w:szCs w:val="24"/>
-        </w:rPr>
-      </w:pPr>
-    </w:p>
-    <w:p>
-      <w:pPr>
-        <w:pStyle w:val="HTMLconformatoprevio"/>
-        <w:shd w:val="clear" w:color="auto" w:fill="F8F9FA"/>
-        <w:spacing w:line="540" w:lineRule="atLeast"/>
-        <w:ind w:left="1440"/>
-        <w:jc w:val="both"/>
-        <w:rPr>
-          <w:rStyle w:val="y2iqfc"/>
-          <w:rFonts w:ascii="Times New Roman" w:hAnsi="Times New Roman" w:cs="Times New Roman"/>
-          <w:b/>
-          <w:color w:val="202124"/>
-          <w:sz w:val="42"/>
-          <w:szCs w:val="42"/>
-          <w:lang w:val="en"/>
-        </w:rPr>
-      </w:pPr>
-    </w:p>
-    <w:p>
-      <w:pPr>
-        <w:pStyle w:val="HTMLconformatoprevio"/>
-        <w:shd w:val="clear" w:color="auto" w:fill="F8F9FA"/>
-        <w:spacing w:line="540" w:lineRule="atLeast"/>
-        <w:jc w:val="center"/>
-        <w:rPr>
-          <w:rFonts w:ascii="Times New Roman" w:hAnsi="Times New Roman" w:cs="Times New Roman"/>
-          <w:b/>
-          <w:color w:val="202124"/>
-          <w:sz w:val="42"/>
-          <w:szCs w:val="42"/>
-        </w:rPr>
-      </w:pPr>
-    </w:p>
-    <w:p>
-      <w:pPr>
-        <w:pStyle w:val="HTMLconformatoprevio"/>
-        <w:shd w:val="clear" w:color="auto" w:fill="F8F9FA"/>
-        <w:spacing w:line="540" w:lineRule="atLeast"/>
-        <w:ind w:left="1440"/>
-        <w:jc w:val="center"/>
-        <w:rPr>
-          <w:rFonts w:ascii="Times New Roman" w:hAnsi="Times New Roman" w:cs="Times New Roman"/>
-          <w:color w:val="202124"/>
-          <w:sz w:val="42"/>
-          <w:szCs w:val="42"/>
-        </w:rPr>
-      </w:pPr>
-    </w:p>
-    <w:p>
-      <w:pPr>
-        <w:shd w:val="clear" w:color="auto" w:fill="F8F9FA"/>
+        <w:shd w:val="clear" w:color="auto" w:fill="FFFFFF" w:themeFill="background1"/>
         <w:tabs>
           <w:tab w:val="left" w:pos="916"/>
           <w:tab w:val="left" w:pos="1832"/>
@@ -1665,6 +1237,447 @@
         <w:jc w:val="both"/>
         <w:rPr>
           <w:rFonts w:ascii="Times New Roman" w:eastAsia="Times New Roman" w:hAnsi="Times New Roman" w:cs="Times New Roman"/>
+          <w:color w:val="000000" w:themeColor="text1"/>
+          <w:sz w:val="24"/>
+          <w:szCs w:val="24"/>
+        </w:rPr>
+      </w:pPr>
+      <w:r>
+        <w:rPr>
+          <w:rFonts w:ascii="Times New Roman" w:eastAsia="Times New Roman" w:hAnsi="Times New Roman" w:cs="Times New Roman"/>
+          <w:color w:val="000000" w:themeColor="text1"/>
+          <w:sz w:val="24"/>
+          <w:szCs w:val="24"/>
+          <w:lang w:val="en"/>
+        </w:rPr>
+        <w:t>it is ordered ascending and</w:t>
+      </w:r>
+      <w:r>
+        <w:rPr>
+          <w:rFonts w:ascii="Times New Roman" w:eastAsia="Times New Roman" w:hAnsi="Times New Roman" w:cs="Times New Roman"/>
+          <w:color w:val="000000" w:themeColor="text1"/>
+          <w:sz w:val="24"/>
+          <w:szCs w:val="24"/>
+          <w:lang w:val="en"/>
+        </w:rPr>
+        <w:t xml:space="preserve"> descending by clicking on the N</w:t>
+      </w:r>
+      <w:r>
+        <w:rPr>
+          <w:rFonts w:ascii="Times New Roman" w:eastAsia="Times New Roman" w:hAnsi="Times New Roman" w:cs="Times New Roman"/>
+          <w:color w:val="000000" w:themeColor="text1"/>
+          <w:sz w:val="24"/>
+          <w:szCs w:val="24"/>
+          <w:lang w:val="en"/>
+        </w:rPr>
+        <w:t>ame box</w:t>
+      </w:r>
+    </w:p>
+    <w:p>
+      <w:pPr>
+        <w:pStyle w:val="HTMLconformatoprevio"/>
+        <w:shd w:val="clear" w:color="auto" w:fill="F8F9FA"/>
+        <w:spacing w:line="540" w:lineRule="atLeast"/>
+        <w:ind w:left="502"/>
+        <w:rPr>
+          <w:rStyle w:val="y2iqfc"/>
+          <w:rFonts w:ascii="Times New Roman" w:hAnsi="Times New Roman" w:cs="Times New Roman"/>
+          <w:color w:val="202124"/>
+          <w:sz w:val="24"/>
+          <w:szCs w:val="24"/>
+        </w:rPr>
+      </w:pPr>
+    </w:p>
+    <w:p>
+      <w:pPr>
+        <w:pStyle w:val="HTMLconformatoprevio"/>
+        <w:numPr>
+          <w:ilvl w:val="0"/>
+          <w:numId w:val="7"/>
+        </w:numPr>
+        <w:shd w:val="clear" w:color="auto" w:fill="F8F9FA"/>
+        <w:spacing w:line="540" w:lineRule="atLeast"/>
+        <w:rPr>
+          <w:rFonts w:ascii="Times New Roman" w:hAnsi="Times New Roman" w:cs="Times New Roman"/>
+          <w:color w:val="202124"/>
+          <w:sz w:val="24"/>
+          <w:szCs w:val="24"/>
+        </w:rPr>
+      </w:pPr>
+      <w:r>
+        <w:rPr>
+          <w:noProof/>
+        </w:rPr>
+        <w:drawing>
+          <wp:inline distT="0" distB="0" distL="0" distR="0" wp14:anchorId="5C048A8C" wp14:editId="3DC00CDC">
+            <wp:extent cx="5612130" cy="1595120"/>
+            <wp:effectExtent l="0" t="0" r="7620" b="5080"/>
+            <wp:docPr id="8" name="Imagen 8"/>
+            <wp:cNvGraphicFramePr>
+              <a:graphicFrameLocks xmlns:a="http://schemas.openxmlformats.org/drawingml/2006/main" noChangeAspect="1"/>
+            </wp:cNvGraphicFramePr>
+            <a:graphic xmlns:a="http://schemas.openxmlformats.org/drawingml/2006/main">
+              <a:graphicData uri="http://schemas.openxmlformats.org/drawingml/2006/picture">
+                <pic:pic xmlns:pic="http://schemas.openxmlformats.org/drawingml/2006/picture">
+                  <pic:nvPicPr>
+                    <pic:cNvPr id="1" name=""/>
+                    <pic:cNvPicPr/>
+                  </pic:nvPicPr>
+                  <pic:blipFill>
+                    <a:blip r:embed="rId12"/>
+                    <a:stretch>
+                      <a:fillRect/>
+                    </a:stretch>
+                  </pic:blipFill>
+                  <pic:spPr>
+                    <a:xfrm>
+                      <a:off x="0" y="0"/>
+                      <a:ext cx="5612130" cy="1595120"/>
+                    </a:xfrm>
+                    <a:prstGeom prst="rect">
+                      <a:avLst/>
+                    </a:prstGeom>
+                  </pic:spPr>
+                </pic:pic>
+              </a:graphicData>
+            </a:graphic>
+          </wp:inline>
+        </w:drawing>
+      </w:r>
+    </w:p>
+    <w:p>
+      <w:pPr>
+        <w:pStyle w:val="HTMLconformatoprevio"/>
+        <w:shd w:val="clear" w:color="auto" w:fill="F8F9FA"/>
+        <w:spacing w:line="540" w:lineRule="atLeast"/>
+        <w:ind w:left="720"/>
+        <w:rPr>
+          <w:rFonts w:ascii="Times New Roman" w:hAnsi="Times New Roman" w:cs="Times New Roman"/>
+          <w:color w:val="202124"/>
+          <w:sz w:val="24"/>
+          <w:szCs w:val="24"/>
+        </w:rPr>
+      </w:pPr>
+      <w:r>
+        <w:rPr>
+          <w:noProof/>
+        </w:rPr>
+        <w:drawing>
+          <wp:inline distT="0" distB="0" distL="0" distR="0" wp14:anchorId="57FB68F1" wp14:editId="1AAAAE79">
+            <wp:extent cx="5612130" cy="2369185"/>
+            <wp:effectExtent l="0" t="0" r="7620" b="0"/>
+            <wp:docPr id="9" name="Imagen 9"/>
+            <wp:cNvGraphicFramePr>
+              <a:graphicFrameLocks xmlns:a="http://schemas.openxmlformats.org/drawingml/2006/main" noChangeAspect="1"/>
+            </wp:cNvGraphicFramePr>
+            <a:graphic xmlns:a="http://schemas.openxmlformats.org/drawingml/2006/main">
+              <a:graphicData uri="http://schemas.openxmlformats.org/drawingml/2006/picture">
+                <pic:pic xmlns:pic="http://schemas.openxmlformats.org/drawingml/2006/picture">
+                  <pic:nvPicPr>
+                    <pic:cNvPr id="1" name=""/>
+                    <pic:cNvPicPr/>
+                  </pic:nvPicPr>
+                  <pic:blipFill>
+                    <a:blip r:embed="rId13"/>
+                    <a:stretch>
+                      <a:fillRect/>
+                    </a:stretch>
+                  </pic:blipFill>
+                  <pic:spPr>
+                    <a:xfrm>
+                      <a:off x="0" y="0"/>
+                      <a:ext cx="5612130" cy="2369185"/>
+                    </a:xfrm>
+                    <a:prstGeom prst="rect">
+                      <a:avLst/>
+                    </a:prstGeom>
+                  </pic:spPr>
+                </pic:pic>
+              </a:graphicData>
+            </a:graphic>
+          </wp:inline>
+        </w:drawing>
+      </w:r>
+      <w:bookmarkStart w:id="0" w:name="_GoBack"/>
+      <w:bookmarkEnd w:id="0"/>
+    </w:p>
+    <w:p>
+      <w:pPr>
+        <w:pStyle w:val="HTMLconformatoprevio"/>
+        <w:numPr>
+          <w:ilvl w:val="0"/>
+          <w:numId w:val="9"/>
+        </w:numPr>
+        <w:shd w:val="clear" w:color="auto" w:fill="F8F9FA"/>
+        <w:spacing w:line="276" w:lineRule="auto"/>
+        <w:jc w:val="both"/>
+        <w:rPr>
+          <w:rStyle w:val="y2iqfc"/>
+          <w:rFonts w:ascii="Times New Roman" w:hAnsi="Times New Roman" w:cs="Times New Roman"/>
+          <w:color w:val="202124"/>
+          <w:sz w:val="24"/>
+          <w:szCs w:val="24"/>
+        </w:rPr>
+      </w:pPr>
+      <w:r>
+        <w:rPr>
+          <w:rStyle w:val="y2iqfc"/>
+          <w:rFonts w:ascii="Times New Roman" w:hAnsi="Times New Roman" w:cs="Times New Roman"/>
+          <w:color w:val="202124"/>
+          <w:sz w:val="24"/>
+          <w:szCs w:val="24"/>
+          <w:lang w:val="en"/>
+        </w:rPr>
+        <w:t>The user is at the facility of filtering the names that he sees fit and the table will respond with the matches found.</w:t>
+      </w:r>
+    </w:p>
+    <w:p>
+      <w:pPr>
+        <w:pStyle w:val="HTMLconformatoprevio"/>
+        <w:shd w:val="clear" w:color="auto" w:fill="F8F9FA"/>
+        <w:spacing w:line="276" w:lineRule="auto"/>
+        <w:jc w:val="both"/>
+        <w:rPr>
+          <w:rStyle w:val="y2iqfc"/>
+          <w:rFonts w:ascii="Times New Roman" w:hAnsi="Times New Roman" w:cs="Times New Roman"/>
+          <w:color w:val="202124"/>
+          <w:sz w:val="24"/>
+          <w:szCs w:val="24"/>
+          <w:lang w:val="en"/>
+        </w:rPr>
+      </w:pPr>
+    </w:p>
+    <w:p>
+      <w:pPr>
+        <w:pStyle w:val="HTMLconformatoprevio"/>
+        <w:shd w:val="clear" w:color="auto" w:fill="F8F9FA"/>
+        <w:spacing w:line="540" w:lineRule="atLeast"/>
+        <w:jc w:val="center"/>
+        <w:rPr>
+          <w:rStyle w:val="y2iqfc"/>
+          <w:rFonts w:ascii="Times New Roman" w:hAnsi="Times New Roman" w:cs="Times New Roman"/>
+          <w:color w:val="202124"/>
+          <w:sz w:val="42"/>
+          <w:szCs w:val="42"/>
+          <w:lang w:val="en"/>
+        </w:rPr>
+      </w:pPr>
+      <w:r>
+        <w:rPr>
+          <w:rStyle w:val="y2iqfc"/>
+          <w:rFonts w:ascii="Times New Roman" w:hAnsi="Times New Roman" w:cs="Times New Roman"/>
+          <w:color w:val="202124"/>
+          <w:sz w:val="42"/>
+          <w:szCs w:val="42"/>
+          <w:lang w:val="en"/>
+        </w:rPr>
+        <w:lastRenderedPageBreak/>
+        <w:t>T</w:t>
+      </w:r>
+      <w:r>
+        <w:rPr>
+          <w:rStyle w:val="y2iqfc"/>
+          <w:rFonts w:ascii="Times New Roman" w:hAnsi="Times New Roman" w:cs="Times New Roman"/>
+          <w:color w:val="202124"/>
+          <w:sz w:val="42"/>
+          <w:szCs w:val="42"/>
+          <w:lang w:val="en"/>
+        </w:rPr>
+        <w:t>echnologies not applied</w:t>
+      </w:r>
+      <w:r>
+        <w:rPr>
+          <w:rStyle w:val="y2iqfc"/>
+          <w:rFonts w:ascii="Times New Roman" w:hAnsi="Times New Roman" w:cs="Times New Roman"/>
+          <w:color w:val="202124"/>
+          <w:sz w:val="42"/>
+          <w:szCs w:val="42"/>
+          <w:lang w:val="en"/>
+        </w:rPr>
+        <w:t>.</w:t>
+      </w:r>
+    </w:p>
+    <w:p>
+      <w:pPr>
+        <w:pStyle w:val="HTMLconformatoprevio"/>
+        <w:numPr>
+          <w:ilvl w:val="0"/>
+          <w:numId w:val="9"/>
+        </w:numPr>
+        <w:shd w:val="clear" w:color="auto" w:fill="F8F9FA"/>
+        <w:spacing w:line="540" w:lineRule="atLeast"/>
+        <w:jc w:val="both"/>
+        <w:rPr>
+          <w:rFonts w:ascii="Times New Roman" w:hAnsi="Times New Roman" w:cs="Times New Roman"/>
+          <w:color w:val="202124"/>
+          <w:sz w:val="24"/>
+          <w:szCs w:val="24"/>
+        </w:rPr>
+      </w:pPr>
+      <w:r>
+        <w:rPr>
+          <w:rStyle w:val="y2iqfc"/>
+          <w:rFonts w:ascii="Times New Roman" w:hAnsi="Times New Roman" w:cs="Times New Roman"/>
+          <w:color w:val="202124"/>
+          <w:sz w:val="24"/>
+          <w:szCs w:val="24"/>
+          <w:lang w:val="en"/>
+        </w:rPr>
+        <w:t xml:space="preserve">SASS </w:t>
+      </w:r>
+      <w:r>
+        <w:rPr>
+          <w:rStyle w:val="y2iqfc"/>
+          <w:rFonts w:ascii="Times New Roman" w:hAnsi="Times New Roman" w:cs="Times New Roman"/>
+          <w:color w:val="202124"/>
+          <w:sz w:val="24"/>
+          <w:szCs w:val="24"/>
+          <w:lang w:val="en"/>
+        </w:rPr>
+        <w:sym w:font="Wingdings" w:char="F0E0"/>
+      </w:r>
+      <w:r>
+        <w:rPr>
+          <w:rStyle w:val="y2iqfc"/>
+          <w:rFonts w:ascii="Times New Roman" w:hAnsi="Times New Roman" w:cs="Times New Roman"/>
+          <w:color w:val="202124"/>
+          <w:sz w:val="24"/>
+          <w:szCs w:val="24"/>
+          <w:lang w:val="en"/>
+        </w:rPr>
+        <w:t xml:space="preserve"> I had no knowledge</w:t>
+      </w:r>
+    </w:p>
+    <w:p>
+      <w:pPr>
+        <w:pStyle w:val="HTMLconformatoprevio"/>
+        <w:shd w:val="clear" w:color="auto" w:fill="F8F9FA"/>
+        <w:spacing w:line="540" w:lineRule="atLeast"/>
+        <w:jc w:val="both"/>
+        <w:rPr>
+          <w:rFonts w:ascii="Times New Roman" w:hAnsi="Times New Roman" w:cs="Times New Roman"/>
+          <w:color w:val="202124"/>
+          <w:sz w:val="42"/>
+          <w:szCs w:val="42"/>
+        </w:rPr>
+      </w:pPr>
+    </w:p>
+    <w:p>
+      <w:pPr>
+        <w:pStyle w:val="HTMLconformatoprevio"/>
+        <w:shd w:val="clear" w:color="auto" w:fill="F8F9FA"/>
+        <w:spacing w:line="276" w:lineRule="auto"/>
+        <w:jc w:val="center"/>
+        <w:rPr>
+          <w:rFonts w:ascii="Times New Roman" w:hAnsi="Times New Roman" w:cs="Times New Roman"/>
+          <w:color w:val="202124"/>
+          <w:sz w:val="24"/>
+          <w:szCs w:val="24"/>
+        </w:rPr>
+      </w:pPr>
+    </w:p>
+    <w:p>
+      <w:pPr>
+        <w:pStyle w:val="HTMLconformatoprevio"/>
+        <w:shd w:val="clear" w:color="auto" w:fill="F8F9FA"/>
+        <w:spacing w:line="540" w:lineRule="atLeast"/>
+        <w:ind w:left="1440"/>
+        <w:jc w:val="center"/>
+        <w:rPr>
+          <w:rFonts w:ascii="Times New Roman" w:hAnsi="Times New Roman" w:cs="Times New Roman"/>
+          <w:color w:val="202124"/>
+          <w:sz w:val="24"/>
+          <w:szCs w:val="24"/>
+        </w:rPr>
+      </w:pPr>
+    </w:p>
+    <w:p>
+      <w:pPr>
+        <w:pStyle w:val="HTMLconformatoprevio"/>
+        <w:shd w:val="clear" w:color="auto" w:fill="F8F9FA"/>
+        <w:spacing w:line="540" w:lineRule="atLeast"/>
+        <w:ind w:left="1440"/>
+        <w:rPr>
+          <w:rFonts w:ascii="Times New Roman" w:hAnsi="Times New Roman" w:cs="Times New Roman"/>
+          <w:color w:val="202124"/>
+          <w:sz w:val="24"/>
+          <w:szCs w:val="24"/>
+        </w:rPr>
+      </w:pPr>
+    </w:p>
+    <w:p>
+      <w:pPr>
+        <w:pStyle w:val="HTMLconformatoprevio"/>
+        <w:shd w:val="clear" w:color="auto" w:fill="F8F9FA"/>
+        <w:spacing w:line="540" w:lineRule="atLeast"/>
+        <w:ind w:left="1440"/>
+        <w:jc w:val="both"/>
+        <w:rPr>
+          <w:rStyle w:val="y2iqfc"/>
+          <w:rFonts w:ascii="Times New Roman" w:hAnsi="Times New Roman" w:cs="Times New Roman"/>
+          <w:b/>
+          <w:color w:val="202124"/>
+          <w:sz w:val="42"/>
+          <w:szCs w:val="42"/>
+          <w:lang w:val="en"/>
+        </w:rPr>
+      </w:pPr>
+    </w:p>
+    <w:p>
+      <w:pPr>
+        <w:pStyle w:val="HTMLconformatoprevio"/>
+        <w:shd w:val="clear" w:color="auto" w:fill="F8F9FA"/>
+        <w:spacing w:line="540" w:lineRule="atLeast"/>
+        <w:jc w:val="center"/>
+        <w:rPr>
+          <w:rFonts w:ascii="Times New Roman" w:hAnsi="Times New Roman" w:cs="Times New Roman"/>
+          <w:b/>
+          <w:color w:val="202124"/>
+          <w:sz w:val="42"/>
+          <w:szCs w:val="42"/>
+        </w:rPr>
+      </w:pPr>
+    </w:p>
+    <w:p>
+      <w:pPr>
+        <w:pStyle w:val="HTMLconformatoprevio"/>
+        <w:shd w:val="clear" w:color="auto" w:fill="F8F9FA"/>
+        <w:spacing w:line="540" w:lineRule="atLeast"/>
+        <w:ind w:left="1440"/>
+        <w:jc w:val="center"/>
+        <w:rPr>
+          <w:rFonts w:ascii="Times New Roman" w:hAnsi="Times New Roman" w:cs="Times New Roman"/>
+          <w:color w:val="202124"/>
+          <w:sz w:val="42"/>
+          <w:szCs w:val="42"/>
+        </w:rPr>
+      </w:pPr>
+    </w:p>
+    <w:p>
+      <w:pPr>
+        <w:shd w:val="clear" w:color="auto" w:fill="F8F9FA"/>
+        <w:tabs>
+          <w:tab w:val="left" w:pos="916"/>
+          <w:tab w:val="left" w:pos="1832"/>
+          <w:tab w:val="left" w:pos="2748"/>
+          <w:tab w:val="left" w:pos="3664"/>
+          <w:tab w:val="left" w:pos="4580"/>
+          <w:tab w:val="left" w:pos="5496"/>
+          <w:tab w:val="left" w:pos="6412"/>
+          <w:tab w:val="left" w:pos="7328"/>
+          <w:tab w:val="left" w:pos="8244"/>
+          <w:tab w:val="left" w:pos="9160"/>
+          <w:tab w:val="left" w:pos="10076"/>
+          <w:tab w:val="left" w:pos="10992"/>
+          <w:tab w:val="left" w:pos="11908"/>
+          <w:tab w:val="left" w:pos="12824"/>
+          <w:tab w:val="left" w:pos="13740"/>
+          <w:tab w:val="left" w:pos="14656"/>
+        </w:tabs>
+        <w:spacing w:after="0" w:line="540" w:lineRule="atLeast"/>
+        <w:jc w:val="both"/>
+        <w:rPr>
+          <w:rFonts w:ascii="Times New Roman" w:eastAsia="Times New Roman" w:hAnsi="Times New Roman" w:cs="Times New Roman"/>
           <w:b/>
           <w:color w:val="202124"/>
           <w:sz w:val="24"/>
@@ -2252,7 +2265,7 @@
   <w:abstractNum w:abstractNumId="5" w15:restartNumberingAfterBreak="0">
     <w:nsid w:val="600862DD"/>
     <w:multiLevelType w:val="hybridMultilevel"/>
-    <w:tmpl w:val="FC005010"/>
+    <w:tmpl w:val="396C35E8"/>
     <w:lvl w:ilvl="0" w:tplc="04090001">
       <w:start w:val="1"/>
       <w:numFmt w:val="bullet"/>

</xml_diff>